<commit_message>
Changes in test case document
</commit_message>
<xml_diff>
--- a/documents/TestCaseDocument.docx
+++ b/documents/TestCaseDocument.docx
@@ -54,7 +54,7 @@
               <w:t xml:space="preserve">To </w:t>
             </w:r>
             <w:r>
-              <w:t>add product</w:t>
+              <w:t>Register as Seller</w:t>
             </w:r>
           </w:p>
         </w:tc>
@@ -107,7 +107,13 @@
               <w:t xml:space="preserve">Enter the </w:t>
             </w:r>
             <w:r>
-              <w:t>product Data</w:t>
+              <w:t>required</w:t>
+            </w:r>
+            <w:r>
+              <w:t xml:space="preserve"> Data</w:t>
+            </w:r>
+            <w:r>
+              <w:t xml:space="preserve"> into fields</w:t>
             </w:r>
           </w:p>
           <w:p>
@@ -119,7 +125,19 @@
               </w:numPr>
             </w:pPr>
             <w:r>
-              <w:t>Click on Add Product Button</w:t>
+              <w:t>Validate all the fields</w:t>
+            </w:r>
+          </w:p>
+          <w:p>
+            <w:pPr>
+              <w:pStyle w:val="ListParagraph"/>
+              <w:numPr>
+                <w:ilvl w:val="0"/>
+                <w:numId w:val="2"/>
+              </w:numPr>
+            </w:pPr>
+            <w:r>
+              <w:t>Click on Register Button</w:t>
             </w:r>
           </w:p>
         </w:tc>
@@ -141,7 +159,51 @@
           </w:tcPr>
           <w:p>
             <w:r>
-              <w:t>Product Id , Name, Category, Desc, Actual price, Quantity, Image(optional)</w:t>
+              <w:t>Name:</w:t>
+            </w:r>
+            <w:r>
+              <w:t xml:space="preserve">Pranav shirude, </w:t>
+            </w:r>
+            <w:r>
+              <w:t>Email:</w:t>
+            </w:r>
+            <w:hyperlink r:id="rId5" w:history="1">
+              <w:r>
+                <w:rPr>
+                  <w:rStyle w:val="Hyperlink"/>
+                </w:rPr>
+                <w:t>pranav@gmail.com</w:t>
+              </w:r>
+            </w:hyperlink>
+            <w:r>
+              <w:t xml:space="preserve">, </w:t>
+            </w:r>
+            <w:r>
+              <w:t>Username:</w:t>
+            </w:r>
+            <w:r>
+              <w:t>pranav,</w:t>
+            </w:r>
+            <w:r>
+              <w:t xml:space="preserve"> Phone:</w:t>
+            </w:r>
+            <w:r>
+              <w:t>1234567891,</w:t>
+            </w:r>
+            <w:r>
+              <w:t>DOB:</w:t>
+            </w:r>
+            <w:r>
+              <w:t>03-09-1998</w:t>
+            </w:r>
+            <w:r>
+              <w:t xml:space="preserve">, </w:t>
+            </w:r>
+            <w:r>
+              <w:t xml:space="preserve"> </w:t>
+            </w:r>
+            <w:r>
+              <w:t>Password:admin123, Confirm Password: admin123, Address: Pune, Register as : Sell Products, Wallet : 505.00</w:t>
             </w:r>
           </w:p>
         </w:tc>
@@ -163,7 +225,7 @@
           </w:tcPr>
           <w:p>
             <w:r>
-              <w:t>Message Product added Succesfully</w:t>
+              <w:t>User Successfully registered as Seller</w:t>
             </w:r>
           </w:p>
         </w:tc>
@@ -183,7 +245,11 @@
           <w:tcPr>
             <w:tcW w:w="7036" w:type="dxa"/>
           </w:tcPr>
-          <w:p/>
+          <w:p>
+            <w:r>
+              <w:t>User Successfully registered as Seller</w:t>
+            </w:r>
+          </w:p>
         </w:tc>
       </w:tr>
       <w:tr>
@@ -203,7 +269,7 @@
           </w:tcPr>
           <w:p>
             <w:r>
-              <w:t>Pass/Fail</w:t>
+              <w:t>Pass</w:t>
             </w:r>
           </w:p>
         </w:tc>
@@ -257,7 +323,11 @@
           <w:tcPr>
             <w:tcW w:w="7036" w:type="dxa"/>
           </w:tcPr>
-          <w:p/>
+          <w:p>
+            <w:r>
+              <w:t>To Register as Buyer</w:t>
+            </w:r>
+          </w:p>
         </w:tc>
       </w:tr>
       <w:tr>
@@ -303,7 +373,24 @@
                 <w:ilvl w:val="0"/>
                 <w:numId w:val="3"/>
               </w:numPr>
+              <w:spacing w:after="160" w:line="259" w:lineRule="auto"/>
             </w:pPr>
+            <w:r>
+              <w:t>Enter the required Data into fields</w:t>
+            </w:r>
+          </w:p>
+          <w:p>
+            <w:pPr>
+              <w:pStyle w:val="ListParagraph"/>
+              <w:numPr>
+                <w:ilvl w:val="0"/>
+                <w:numId w:val="3"/>
+              </w:numPr>
+              <w:spacing w:after="160" w:line="259" w:lineRule="auto"/>
+            </w:pPr>
+            <w:r>
+              <w:t>Validate all the fields</w:t>
+            </w:r>
           </w:p>
           <w:p>
             <w:pPr>
@@ -313,15 +400,6 @@
                 <w:numId w:val="3"/>
               </w:numPr>
             </w:pPr>
-          </w:p>
-          <w:p>
-            <w:pPr>
-              <w:pStyle w:val="ListParagraph"/>
-              <w:numPr>
-                <w:ilvl w:val="0"/>
-                <w:numId w:val="3"/>
-              </w:numPr>
-            </w:pPr>
             <w:r>
               <w:t xml:space="preserve">Click </w:t>
             </w:r>
@@ -343,7 +421,85 @@
           <w:tcPr>
             <w:tcW w:w="7036" w:type="dxa"/>
           </w:tcPr>
-          <w:p/>
+          <w:p>
+            <w:r>
+              <w:t>Name:</w:t>
+            </w:r>
+            <w:r>
+              <w:t>Kunal Porwal</w:t>
+            </w:r>
+            <w:r>
+              <w:t>, Email:</w:t>
+            </w:r>
+            <w:hyperlink r:id="rId6" w:history="1">
+              <w:r>
+                <w:rPr>
+                  <w:rStyle w:val="Hyperlink"/>
+                </w:rPr>
+                <w:t>kunal98</w:t>
+              </w:r>
+              <w:r>
+                <w:rPr>
+                  <w:rStyle w:val="Hyperlink"/>
+                </w:rPr>
+                <w:t>@gmail.com</w:t>
+              </w:r>
+            </w:hyperlink>
+            <w:r>
+              <w:t>, Username:</w:t>
+            </w:r>
+            <w:r>
+              <w:t>kunal123</w:t>
+            </w:r>
+            <w:r>
+              <w:t>, Phone:</w:t>
+            </w:r>
+            <w:r>
+              <w:t>9876543210</w:t>
+            </w:r>
+            <w:r>
+              <w:t>,DOB:0</w:t>
+            </w:r>
+            <w:r>
+              <w:t>6</w:t>
+            </w:r>
+            <w:r>
+              <w:t>-0</w:t>
+            </w:r>
+            <w:r>
+              <w:t>2</w:t>
+            </w:r>
+            <w:r>
+              <w:t>-1998,  Password:</w:t>
+            </w:r>
+            <w:r>
+              <w:t>kunal@</w:t>
+            </w:r>
+            <w:r>
+              <w:t xml:space="preserve">123, Confirm Password: </w:t>
+            </w:r>
+            <w:r>
+              <w:t>kunal@</w:t>
+            </w:r>
+            <w:r>
+              <w:t xml:space="preserve">123, Address: </w:t>
+            </w:r>
+            <w:r>
+              <w:t>Nanded</w:t>
+            </w:r>
+            <w:r>
+              <w:t xml:space="preserve">, Register as : </w:t>
+            </w:r>
+            <w:r>
+              <w:t>Buy</w:t>
+            </w:r>
+            <w:r>
+              <w:t xml:space="preserve"> Products, Wallet : 5</w:t>
+            </w:r>
+            <w:r>
+              <w:t>500.00</w:t>
+            </w:r>
+          </w:p>
         </w:tc>
       </w:tr>
       <w:tr>
@@ -361,7 +517,14 @@
           <w:tcPr>
             <w:tcW w:w="7036" w:type="dxa"/>
           </w:tcPr>
-          <w:p/>
+          <w:p>
+            <w:r>
+              <w:t>User Successfully registered as</w:t>
+            </w:r>
+            <w:r>
+              <w:t xml:space="preserve"> Buyer</w:t>
+            </w:r>
+          </w:p>
         </w:tc>
       </w:tr>
       <w:tr>
@@ -379,7 +542,14 @@
           <w:tcPr>
             <w:tcW w:w="7036" w:type="dxa"/>
           </w:tcPr>
-          <w:p/>
+          <w:p>
+            <w:r>
+              <w:t xml:space="preserve">User Successfully registered as </w:t>
+            </w:r>
+            <w:r>
+              <w:t>Buyer</w:t>
+            </w:r>
+          </w:p>
         </w:tc>
       </w:tr>
       <w:tr>
@@ -399,7 +569,7 @@
           </w:tcPr>
           <w:p>
             <w:r>
-              <w:t>Pass/Fail</w:t>
+              <w:t>Pass</w:t>
             </w:r>
           </w:p>
         </w:tc>
@@ -454,7 +624,11 @@
           <w:tcPr>
             <w:tcW w:w="7036" w:type="dxa"/>
           </w:tcPr>
-          <w:p/>
+          <w:p>
+            <w:r>
+              <w:t>To Add Product</w:t>
+            </w:r>
+          </w:p>
         </w:tc>
       </w:tr>
       <w:tr>
@@ -502,7 +676,20 @@
               </w:numPr>
             </w:pPr>
             <w:r>
-              <w:t xml:space="preserve"> </w:t>
+              <w:t>Login as Seller</w:t>
+            </w:r>
+          </w:p>
+          <w:p>
+            <w:pPr>
+              <w:pStyle w:val="ListParagraph"/>
+              <w:numPr>
+                <w:ilvl w:val="0"/>
+                <w:numId w:val="4"/>
+              </w:numPr>
+              <w:spacing w:after="160" w:line="259" w:lineRule="auto"/>
+            </w:pPr>
+            <w:r>
+              <w:t>Click on Add Product</w:t>
             </w:r>
           </w:p>
           <w:p>
@@ -513,15 +700,6 @@
                 <w:numId w:val="4"/>
               </w:numPr>
             </w:pPr>
-          </w:p>
-          <w:p>
-            <w:pPr>
-              <w:pStyle w:val="ListParagraph"/>
-              <w:numPr>
-                <w:ilvl w:val="0"/>
-                <w:numId w:val="4"/>
-              </w:numPr>
-            </w:pPr>
             <w:r>
               <w:t xml:space="preserve">Submit </w:t>
             </w:r>
@@ -543,7 +721,44 @@
           <w:tcPr>
             <w:tcW w:w="7036" w:type="dxa"/>
           </w:tcPr>
-          <w:p/>
+          <w:p>
+            <w:r>
+              <w:t xml:space="preserve">Product Name: </w:t>
+            </w:r>
+            <w:r>
+              <w:t xml:space="preserve">Vase, </w:t>
+            </w:r>
+            <w:r>
+              <w:t>Category:</w:t>
+            </w:r>
+            <w:r>
+              <w:t xml:space="preserve">Antiques , </w:t>
+            </w:r>
+            <w:r>
+              <w:t>Description:</w:t>
+            </w:r>
+            <w:r>
+              <w:t xml:space="preserve">Authentic Pot, </w:t>
+            </w:r>
+            <w:r>
+              <w:t>Price:</w:t>
+            </w:r>
+            <w:r>
+              <w:t xml:space="preserve">50,000,  </w:t>
+            </w:r>
+            <w:r>
+              <w:t>Quantity:</w:t>
+            </w:r>
+            <w:r>
+              <w:t xml:space="preserve">1, </w:t>
+            </w:r>
+            <w:r>
+              <w:t>Upload Image: add image for</w:t>
+            </w:r>
+            <w:r>
+              <w:t xml:space="preserve"> vase</w:t>
+            </w:r>
+          </w:p>
         </w:tc>
       </w:tr>
       <w:tr>
@@ -561,7 +776,11 @@
           <w:tcPr>
             <w:tcW w:w="7036" w:type="dxa"/>
           </w:tcPr>
-          <w:p/>
+          <w:p>
+            <w:r>
+              <w:t>Product Added Successfully to database</w:t>
+            </w:r>
+          </w:p>
         </w:tc>
       </w:tr>
       <w:tr>
@@ -579,7 +798,11 @@
           <w:tcPr>
             <w:tcW w:w="7036" w:type="dxa"/>
           </w:tcPr>
-          <w:p/>
+          <w:p>
+            <w:r>
+              <w:t>Product Added Successfully to database</w:t>
+            </w:r>
+          </w:p>
         </w:tc>
       </w:tr>
       <w:tr>
@@ -599,13 +822,18 @@
           </w:tcPr>
           <w:p>
             <w:r>
-              <w:t>Pass/Fail</w:t>
+              <w:t>Pass</w:t>
             </w:r>
           </w:p>
         </w:tc>
       </w:tr>
       <w:bookmarkEnd w:id="0"/>
     </w:tbl>
+    <w:p/>
+    <w:p/>
+    <w:p/>
+    <w:p/>
+    <w:p/>
     <w:p/>
     <w:tbl>
       <w:tblPr>
@@ -654,7 +882,11 @@
           <w:tcPr>
             <w:tcW w:w="7036" w:type="dxa"/>
           </w:tcPr>
-          <w:p/>
+          <w:p>
+            <w:r>
+              <w:t>To Schedule an Auction</w:t>
+            </w:r>
+          </w:p>
         </w:tc>
       </w:tr>
       <w:tr>
@@ -696,7 +928,7 @@
               </w:numPr>
             </w:pPr>
             <w:r>
-              <w:t xml:space="preserve"> </w:t>
+              <w:t>Login as Seller</w:t>
             </w:r>
           </w:p>
           <w:p>
@@ -707,6 +939,9 @@
                 <w:numId w:val="5"/>
               </w:numPr>
             </w:pPr>
+            <w:r>
+              <w:t>Navigate and Click on Schedule an auction</w:t>
+            </w:r>
           </w:p>
           <w:p>
             <w:pPr>
@@ -717,6 +952,243 @@
               </w:numPr>
             </w:pPr>
             <w:r>
+              <w:t>Submit</w:t>
+            </w:r>
+          </w:p>
+        </w:tc>
+      </w:tr>
+      <w:tr>
+        <w:tc>
+          <w:tcPr>
+            <w:tcW w:w="1980" w:type="dxa"/>
+          </w:tcPr>
+          <w:p>
+            <w:r>
+              <w:t>Test Data</w:t>
+            </w:r>
+          </w:p>
+        </w:tc>
+        <w:tc>
+          <w:tcPr>
+            <w:tcW w:w="7036" w:type="dxa"/>
+          </w:tcPr>
+          <w:p>
+            <w:r>
+              <w:t xml:space="preserve">Choose Product: </w:t>
+            </w:r>
+            <w:r>
+              <w:t>Vase,Antiques,</w:t>
+            </w:r>
+            <w:r>
+              <w:t>Minimum Bid Value: 600.00 Start Date:</w:t>
+            </w:r>
+            <w:r>
+              <w:t xml:space="preserve">12-10-2020, </w:t>
+            </w:r>
+            <w:r>
+              <w:t>End Date :</w:t>
+            </w:r>
+            <w:r>
+              <w:t>14-10-2020</w:t>
+            </w:r>
+          </w:p>
+        </w:tc>
+      </w:tr>
+      <w:tr>
+        <w:tc>
+          <w:tcPr>
+            <w:tcW w:w="1980" w:type="dxa"/>
+          </w:tcPr>
+          <w:p>
+            <w:r>
+              <w:t>Expected Result</w:t>
+            </w:r>
+          </w:p>
+        </w:tc>
+        <w:tc>
+          <w:tcPr>
+            <w:tcW w:w="7036" w:type="dxa"/>
+          </w:tcPr>
+          <w:p>
+            <w:r>
+              <w:t>For given product auction is scheduled</w:t>
+            </w:r>
+          </w:p>
+        </w:tc>
+      </w:tr>
+      <w:tr>
+        <w:tc>
+          <w:tcPr>
+            <w:tcW w:w="1980" w:type="dxa"/>
+          </w:tcPr>
+          <w:p>
+            <w:r>
+              <w:t>Actual Result</w:t>
+            </w:r>
+          </w:p>
+        </w:tc>
+        <w:tc>
+          <w:tcPr>
+            <w:tcW w:w="7036" w:type="dxa"/>
+          </w:tcPr>
+          <w:p>
+            <w:r>
+              <w:t>For given product auction is scheduled</w:t>
+            </w:r>
+          </w:p>
+        </w:tc>
+      </w:tr>
+      <w:tr>
+        <w:tc>
+          <w:tcPr>
+            <w:tcW w:w="1980" w:type="dxa"/>
+          </w:tcPr>
+          <w:p>
+            <w:r>
+              <w:t>Status</w:t>
+            </w:r>
+          </w:p>
+        </w:tc>
+        <w:tc>
+          <w:tcPr>
+            <w:tcW w:w="7036" w:type="dxa"/>
+          </w:tcPr>
+          <w:p>
+            <w:r>
+              <w:t>Pass</w:t>
+            </w:r>
+          </w:p>
+        </w:tc>
+      </w:tr>
+    </w:tbl>
+    <w:p/>
+    <w:p/>
+    <w:tbl>
+      <w:tblPr>
+        <w:tblStyle w:val="TableGrid"/>
+        <w:tblW w:w="0" w:type="auto"/>
+        <w:tblLook w:val="04A0" w:firstRow="1" w:lastRow="0" w:firstColumn="1" w:lastColumn="0" w:noHBand="0" w:noVBand="1"/>
+      </w:tblPr>
+      <w:tblGrid>
+        <w:gridCol w:w="1980"/>
+        <w:gridCol w:w="7036"/>
+      </w:tblGrid>
+      <w:tr>
+        <w:tc>
+          <w:tcPr>
+            <w:tcW w:w="1980" w:type="dxa"/>
+          </w:tcPr>
+          <w:p>
+            <w:r>
+              <w:t>Test ID</w:t>
+            </w:r>
+          </w:p>
+        </w:tc>
+        <w:tc>
+          <w:tcPr>
+            <w:tcW w:w="7036" w:type="dxa"/>
+          </w:tcPr>
+          <w:p>
+            <w:r>
+              <w:t>T00</w:t>
+            </w:r>
+            <w:r>
+              <w:t>5</w:t>
+            </w:r>
+          </w:p>
+        </w:tc>
+      </w:tr>
+      <w:tr>
+        <w:tc>
+          <w:tcPr>
+            <w:tcW w:w="1980" w:type="dxa"/>
+          </w:tcPr>
+          <w:p>
+            <w:r>
+              <w:t>Test Scenario</w:t>
+            </w:r>
+          </w:p>
+        </w:tc>
+        <w:tc>
+          <w:tcPr>
+            <w:tcW w:w="7036" w:type="dxa"/>
+          </w:tcPr>
+          <w:p>
+            <w:r>
+              <w:t>To</w:t>
+            </w:r>
+            <w:r>
+              <w:t xml:space="preserve"> bid a product</w:t>
+            </w:r>
+          </w:p>
+        </w:tc>
+      </w:tr>
+      <w:tr>
+        <w:trPr>
+          <w:trHeight w:val="1274"/>
+        </w:trPr>
+        <w:tc>
+          <w:tcPr>
+            <w:tcW w:w="1980" w:type="dxa"/>
+          </w:tcPr>
+          <w:p>
+            <w:r>
+              <w:t>Test Procedure</w:t>
+            </w:r>
+          </w:p>
+        </w:tc>
+        <w:tc>
+          <w:tcPr>
+            <w:tcW w:w="7036" w:type="dxa"/>
+          </w:tcPr>
+          <w:p>
+            <w:pPr>
+              <w:pStyle w:val="ListParagraph"/>
+              <w:numPr>
+                <w:ilvl w:val="0"/>
+                <w:numId w:val="6"/>
+              </w:numPr>
+            </w:pPr>
+            <w:r>
+              <w:t>Go to Application</w:t>
+            </w:r>
+          </w:p>
+          <w:p>
+            <w:pPr>
+              <w:pStyle w:val="ListParagraph"/>
+              <w:numPr>
+                <w:ilvl w:val="0"/>
+                <w:numId w:val="6"/>
+              </w:numPr>
+            </w:pPr>
+            <w:r>
+              <w:t>Login as Buyer</w:t>
+            </w:r>
+          </w:p>
+          <w:p>
+            <w:pPr>
+              <w:pStyle w:val="ListParagraph"/>
+              <w:numPr>
+                <w:ilvl w:val="0"/>
+                <w:numId w:val="6"/>
+              </w:numPr>
+            </w:pPr>
+            <w:r>
+              <w:t xml:space="preserve">Put value in </w:t>
+            </w:r>
+            <w:r>
+              <w:t>text Box for Bidding</w:t>
+            </w:r>
+          </w:p>
+          <w:p>
+            <w:pPr>
+              <w:pStyle w:val="ListParagraph"/>
+              <w:numPr>
+                <w:ilvl w:val="0"/>
+                <w:numId w:val="6"/>
+              </w:numPr>
+            </w:pPr>
+            <w:r>
               <w:t xml:space="preserve">Submit </w:t>
             </w:r>
           </w:p>
@@ -737,7 +1209,11 @@
           <w:tcPr>
             <w:tcW w:w="7036" w:type="dxa"/>
           </w:tcPr>
-          <w:p/>
+          <w:p>
+            <w:r>
+              <w:t>Make a bid: 108.00</w:t>
+            </w:r>
+          </w:p>
         </w:tc>
       </w:tr>
       <w:tr>
@@ -755,7 +1231,11 @@
           <w:tcPr>
             <w:tcW w:w="7036" w:type="dxa"/>
           </w:tcPr>
-          <w:p/>
+          <w:p>
+            <w:r>
+              <w:t>Successfully Placed for given product</w:t>
+            </w:r>
+          </w:p>
         </w:tc>
       </w:tr>
       <w:tr>
@@ -773,7 +1253,11 @@
           <w:tcPr>
             <w:tcW w:w="7036" w:type="dxa"/>
           </w:tcPr>
-          <w:p/>
+          <w:p>
+            <w:r>
+              <w:t>Successfully Placed for given product</w:t>
+            </w:r>
+          </w:p>
         </w:tc>
       </w:tr>
       <w:tr>
@@ -793,7 +1277,7 @@
           </w:tcPr>
           <w:p>
             <w:r>
-              <w:t>Pass/Fail</w:t>
+              <w:t>Pass</w:t>
             </w:r>
           </w:p>
         </w:tc>
@@ -985,6 +1469,92 @@
     </w:lvl>
   </w:abstractNum>
   <w:abstractNum w:abstractNumId="2" w15:restartNumberingAfterBreak="0">
+    <w:nsid w:val="313446AD"/>
+    <w:multiLevelType w:val="hybridMultilevel"/>
+    <w:tmpl w:val="EB6C3DA2"/>
+    <w:lvl w:ilvl="0" w:tplc="4009000F">
+      <w:start w:val="1"/>
+      <w:numFmt w:val="decimal"/>
+      <w:lvlText w:val="%1."/>
+      <w:lvlJc w:val="left"/>
+      <w:pPr>
+        <w:ind w:left="720" w:hanging="360"/>
+      </w:pPr>
+    </w:lvl>
+    <w:lvl w:ilvl="1" w:tplc="40090019" w:tentative="1">
+      <w:start w:val="1"/>
+      <w:numFmt w:val="lowerLetter"/>
+      <w:lvlText w:val="%2."/>
+      <w:lvlJc w:val="left"/>
+      <w:pPr>
+        <w:ind w:left="1440" w:hanging="360"/>
+      </w:pPr>
+    </w:lvl>
+    <w:lvl w:ilvl="2" w:tplc="4009001B" w:tentative="1">
+      <w:start w:val="1"/>
+      <w:numFmt w:val="lowerRoman"/>
+      <w:lvlText w:val="%3."/>
+      <w:lvlJc w:val="right"/>
+      <w:pPr>
+        <w:ind w:left="2160" w:hanging="180"/>
+      </w:pPr>
+    </w:lvl>
+    <w:lvl w:ilvl="3" w:tplc="4009000F" w:tentative="1">
+      <w:start w:val="1"/>
+      <w:numFmt w:val="decimal"/>
+      <w:lvlText w:val="%4."/>
+      <w:lvlJc w:val="left"/>
+      <w:pPr>
+        <w:ind w:left="2880" w:hanging="360"/>
+      </w:pPr>
+    </w:lvl>
+    <w:lvl w:ilvl="4" w:tplc="40090019" w:tentative="1">
+      <w:start w:val="1"/>
+      <w:numFmt w:val="lowerLetter"/>
+      <w:lvlText w:val="%5."/>
+      <w:lvlJc w:val="left"/>
+      <w:pPr>
+        <w:ind w:left="3600" w:hanging="360"/>
+      </w:pPr>
+    </w:lvl>
+    <w:lvl w:ilvl="5" w:tplc="4009001B" w:tentative="1">
+      <w:start w:val="1"/>
+      <w:numFmt w:val="lowerRoman"/>
+      <w:lvlText w:val="%6."/>
+      <w:lvlJc w:val="right"/>
+      <w:pPr>
+        <w:ind w:left="4320" w:hanging="180"/>
+      </w:pPr>
+    </w:lvl>
+    <w:lvl w:ilvl="6" w:tplc="4009000F" w:tentative="1">
+      <w:start w:val="1"/>
+      <w:numFmt w:val="decimal"/>
+      <w:lvlText w:val="%7."/>
+      <w:lvlJc w:val="left"/>
+      <w:pPr>
+        <w:ind w:left="5040" w:hanging="360"/>
+      </w:pPr>
+    </w:lvl>
+    <w:lvl w:ilvl="7" w:tplc="40090019" w:tentative="1">
+      <w:start w:val="1"/>
+      <w:numFmt w:val="lowerLetter"/>
+      <w:lvlText w:val="%8."/>
+      <w:lvlJc w:val="left"/>
+      <w:pPr>
+        <w:ind w:left="5760" w:hanging="360"/>
+      </w:pPr>
+    </w:lvl>
+    <w:lvl w:ilvl="8" w:tplc="4009001B" w:tentative="1">
+      <w:start w:val="1"/>
+      <w:numFmt w:val="lowerRoman"/>
+      <w:lvlText w:val="%9."/>
+      <w:lvlJc w:val="right"/>
+      <w:pPr>
+        <w:ind w:left="6480" w:hanging="180"/>
+      </w:pPr>
+    </w:lvl>
+  </w:abstractNum>
+  <w:abstractNum w:abstractNumId="3" w15:restartNumberingAfterBreak="0">
     <w:nsid w:val="3AE512FC"/>
     <w:multiLevelType w:val="hybridMultilevel"/>
     <w:tmpl w:val="EB6C3DA2"/>
@@ -1070,7 +1640,7 @@
       </w:pPr>
     </w:lvl>
   </w:abstractNum>
-  <w:abstractNum w:abstractNumId="3" w15:restartNumberingAfterBreak="0">
+  <w:abstractNum w:abstractNumId="4" w15:restartNumberingAfterBreak="0">
     <w:nsid w:val="615546D7"/>
     <w:multiLevelType w:val="hybridMultilevel"/>
     <w:tmpl w:val="EB6C3DA2"/>
@@ -1156,7 +1726,7 @@
       </w:pPr>
     </w:lvl>
   </w:abstractNum>
-  <w:abstractNum w:abstractNumId="4" w15:restartNumberingAfterBreak="0">
+  <w:abstractNum w:abstractNumId="5" w15:restartNumberingAfterBreak="0">
     <w:nsid w:val="6AC026BD"/>
     <w:multiLevelType w:val="hybridMultilevel"/>
     <w:tmpl w:val="B2422FC4"/>
@@ -1243,19 +1813,22 @@
     </w:lvl>
   </w:abstractNum>
   <w:num w:numId="1">
+    <w:abstractNumId w:val="5"/>
+  </w:num>
+  <w:num w:numId="2">
     <w:abstractNumId w:val="4"/>
   </w:num>
-  <w:num w:numId="2">
+  <w:num w:numId="3">
     <w:abstractNumId w:val="3"/>
-  </w:num>
-  <w:num w:numId="3">
-    <w:abstractNumId w:val="2"/>
   </w:num>
   <w:num w:numId="4">
     <w:abstractNumId w:val="0"/>
   </w:num>
   <w:num w:numId="5">
     <w:abstractNumId w:val="1"/>
+  </w:num>
+  <w:num w:numId="6">
+    <w:abstractNumId w:val="2"/>
   </w:num>
 </w:numbering>
 </file>
@@ -1658,7 +2231,7 @@
   <w:style w:type="paragraph" w:default="1" w:styleId="Normal">
     <w:name w:val="Normal"/>
     <w:qFormat/>
-    <w:rsid w:val="00655A1B"/>
+    <w:rsid w:val="00023D42"/>
   </w:style>
   <w:style w:type="character" w:default="1" w:styleId="DefaultParagraphFont">
     <w:name w:val="Default Paragraph Font"/>
@@ -1716,6 +2289,29 @@
       <w:ind w:left="720"/>
       <w:contextualSpacing/>
     </w:pPr>
+  </w:style>
+  <w:style w:type="character" w:styleId="Hyperlink">
+    <w:name w:val="Hyperlink"/>
+    <w:basedOn w:val="DefaultParagraphFont"/>
+    <w:uiPriority w:val="99"/>
+    <w:unhideWhenUsed/>
+    <w:rsid w:val="00615099"/>
+    <w:rPr>
+      <w:color w:val="0563C1" w:themeColor="hyperlink"/>
+      <w:u w:val="single"/>
+    </w:rPr>
+  </w:style>
+  <w:style w:type="character" w:styleId="UnresolvedMention">
+    <w:name w:val="Unresolved Mention"/>
+    <w:basedOn w:val="DefaultParagraphFont"/>
+    <w:uiPriority w:val="99"/>
+    <w:semiHidden/>
+    <w:unhideWhenUsed/>
+    <w:rsid w:val="00615099"/>
+    <w:rPr>
+      <w:color w:val="605E5C"/>
+      <w:shd w:val="clear" w:color="auto" w:fill="E1DFDD"/>
+    </w:rPr>
   </w:style>
 </w:styles>
 </file>

</xml_diff>